<commit_message>
start to write results
</commit_message>
<xml_diff>
--- a/analysis/paper/paper.docx
+++ b/analysis/paper/paper.docx
@@ -139,7 +139,7 @@
         <w:pStyle w:val="Date"/>
       </w:pPr>
       <w:r>
-        <w:t xml:space="preserve">23</w:t>
+        <w:t xml:space="preserve">26</w:t>
       </w:r>
       <w:r>
         <w:t xml:space="preserve"> </w:t>
@@ -1595,7 +1595,7 @@
         <w:pStyle w:val="FirstParagraph"/>
       </w:pPr>
       <w:r>
-        <w:t xml:space="preserve">Here we present a study of how people engage with elements of the past in one of the largest and long-lived online peer production communities, Wikipedia. This is a highly influential, with 11 billion page views per month (</w:t>
+        <w:t xml:space="preserve">Here we present a study of how people engage with elements of the past in one of the largest and long-lived online peer production communities, Wikipedia. Originating in 2001, this is a highly influential and well-known online encyclopedia, currently with 11 billion page views per month (</w:t>
       </w:r>
       <w:hyperlink r:id="rId22">
         <w:r>
@@ -1606,7 +1606,7 @@
         </w:r>
       </w:hyperlink>
       <w:r>
-        <w:t xml:space="preserve">), and well-known online encyclopedia that anyone can edit. Although anyone can edit, most internet users do not, and the characteristics of people who do edit are important to understand to identify biases in the encyclopedia’s content. In a survey of 1,512 American adults,</w:t>
+        <w:t xml:space="preserve">), that anyone can edit. Although anyone can edit, most internet users do not, and the characteristics of people who do edit are important to understand to identify biases in the encyclopedia’s content. In a survey of 1,512 American adults,</w:t>
       </w:r>
       <w:r>
         <w:t xml:space="preserve"> </w:t>
@@ -2357,7 +2357,7 @@
         <w:t xml:space="preserve"> </w:t>
       </w:r>
       <w:r>
-        <w:t xml:space="preserve">argues that WHL is less about preserving heritage than about political and economic transactions between states and state-like actors. Sites that are listed, or candidates for listing, are often foci of disputes and negotiations about territory, sovereignty, and security, as well as international corporate activity</w:t>
+        <w:t xml:space="preserve">argues that the WHL is less about preserving heritage than about political and economic transactions between states and state-like actors. Sites that are listed, or candidates for listing, are often foci of disputes and negotiations about territory, sovereignty, and security, as well as international corporate activity</w:t>
       </w:r>
       <w:r>
         <w:t xml:space="preserve"> </w:t>
@@ -2389,20 +2389,137 @@
     </w:p>
     <w:p>
       <w:pPr>
+        <w:pStyle w:val="BodyText"/>
+      </w:pPr>
+      <w:r>
+        <w:t xml:space="preserve">Several CS-WHL sites are notable for the conflicts and tensions that have surrounded their inscription. The 1992 inscription of Angkor (an ancient city and empire in Cambodia, prominent during the 9th to the 15th centuries AD) was supported by exiled supporters of the genocidal Khmer Rouge regime, hoping to strengthen territorial claims</w:t>
+      </w:r>
+      <w:r>
+        <w:t xml:space="preserve"> </w:t>
+      </w:r>
+      <w:r>
+        <w:t xml:space="preserve">(Locard, 2015)</w:t>
+      </w:r>
+      <w:r>
+        <w:t xml:space="preserve">. They appropriated Western discourse on national cultural heritage to argue for the safeguarding of Angkor as part of their quest for national independence and international recognition. Early in the Khmer Rouge regime Angkor was declared a symbol of enslavement by a primitive culture, but when the Khmer Rouge adopted a new rhetoric of a supposedly civilizing mission, they presented it as the site one of the great world civilizations</w:t>
+      </w:r>
+      <w:r>
+        <w:t xml:space="preserve"> </w:t>
+      </w:r>
+      <w:r>
+        <w:t xml:space="preserve">(Falser, 2015)</w:t>
+      </w:r>
+      <w:r>
+        <w:t xml:space="preserve">. The 2003 inscription of Mapungubwe (the site of the first indigenous kingdom in Southern Africa, 900-1,300 AD) was preceded by a recommendation from ICOMOS (International Council on Monuments and Sites, a professional association that is a key advisory body to the World Heritage Committee) not to inscribe because of the farming and mining activity in highly sensitive areas near the site, and the unclear ownership of the mining rights at the time</w:t>
+      </w:r>
+      <w:r>
+        <w:t xml:space="preserve"> </w:t>
+      </w:r>
+      <w:r>
+        <w:t xml:space="preserve">(Meskell, 2011)</w:t>
+      </w:r>
+      <w:r>
+        <w:t xml:space="preserve">. Despite this negative recommendation, geopolitical machinations within the Committee, especially by the Indian and Russian delegates, led to Mapungubwe being inscribed on the list, although without the typical prerequisites of an integrated management plan or complete buffer zone</w:t>
+      </w:r>
+      <w:r>
+        <w:t xml:space="preserve"> </w:t>
+      </w:r>
+      <w:r>
+        <w:t xml:space="preserve">(Meskell, 2012)</w:t>
+      </w:r>
+      <w:r>
+        <w:t xml:space="preserve">. These examples of Angkor and Mapungubwe demonstrate the attention that the WHL inscription process can generate due to political activitsm, conflicts and intrigue.</w:t>
+      </w:r>
+    </w:p>
+    <w:p>
+      <w:pPr>
+        <w:pStyle w:val="BodyText"/>
+      </w:pPr>
+      <w:r>
+        <w:t xml:space="preserve">Physical conflict at or near CS-WHL are also major events that galvanise public interest in these locations. World Heritage sites in Palestine, Mali, Syria, Congo and Cambodia have recently been sites of violence, in many cases the violence is specifically linked to their potential WHL nomination, listing or management. In 1998 anti-government and mostly Hindu Tamil groups bombed the holy Buddhist site of the Temple of the Tooth at the WHL site of Kandy (the last capital of the ancient kings of Sri Lanka), killing 17 people and substantially damaging the temple</w:t>
+      </w:r>
+      <w:r>
+        <w:t xml:space="preserve"> </w:t>
+      </w:r>
+      <w:r>
+        <w:t xml:space="preserve">(Coningham and Lewer, 1999)</w:t>
+      </w:r>
+      <w:r>
+        <w:t xml:space="preserve">. In Mali during 2012, fighting between government and rebel groups lead to the damage and destruction of tombs at the CS-WHL sites of Gao and Timbuktu</w:t>
+      </w:r>
+      <w:r>
+        <w:t xml:space="preserve"> </w:t>
+      </w:r>
+      <w:r>
+        <w:t xml:space="preserve">(Brioschi, 2017)</w:t>
+      </w:r>
+      <w:r>
+        <w:t xml:space="preserve">. The World Heritage Committee found itself powerless to intervene because of political gridlock</w:t>
+      </w:r>
+      <w:r>
+        <w:t xml:space="preserve"> </w:t>
+      </w:r>
+      <w:r>
+        <w:t xml:space="preserve">(Meskell, 2015)</w:t>
+      </w:r>
+      <w:r>
+        <w:t xml:space="preserve">, and these Mali sites are currently among the 53 sites on the List of World Heritage in Danger (</w:t>
+      </w:r>
+      <w:hyperlink r:id="rId25">
+        <w:r>
+          <w:rPr>
+            <w:rStyle w:val="Hyperlink"/>
+          </w:rPr>
+          <w:t xml:space="preserve">https://whc.unesco.org/en/danger/</w:t>
+        </w:r>
+      </w:hyperlink>
+      <w:r>
+        <w:t xml:space="preserve">). In 2015, ISIS militants destroyed the Temple of Bel in Palmyra, Syria (a CS-WML site of monumental ruins, once great city at the crossroads between east and west in the ancient world)</w:t>
+      </w:r>
+      <w:r>
+        <w:t xml:space="preserve"> </w:t>
+      </w:r>
+      <w:r>
+        <w:t xml:space="preserve">(Gornik, 2015)</w:t>
+      </w:r>
+      <w:r>
+        <w:t xml:space="preserve">. Preah Vihear, inscribed in 2008, is a CS-WHL located on a long-disputed section of the Thai-Cambodia border that has been a site of both violent military clashes and international political intrigue. Although both Thailand and Cambodia supported the nomination of the site to the WHL, the Thai government objected to maps in the nomination package that showed Cambodia as the owner of disputed land next to the temple, leading to protests and military clashes</w:t>
+      </w:r>
+      <w:r>
+        <w:t xml:space="preserve"> </w:t>
+      </w:r>
+      <w:r>
+        <w:t xml:space="preserve">(Sothirak, 2013)</w:t>
+      </w:r>
+      <w:r>
+        <w:t xml:space="preserve">.</w:t>
+      </w:r>
+      <w:r>
+        <w:t xml:space="preserve"> </w:t>
+      </w:r>
+      <w:r>
+        <w:t xml:space="preserve">Meskell (2016)</w:t>
+      </w:r>
+      <w:r>
+        <w:t xml:space="preserve">’s analysis of US diplomatic cables released by WikiLeaks further reveals that settlement of disputes over Preah Vihear were intricately tied to broader issues of foreign policy and US and Chinese investment, especially access to natural gas reserves in the Gulf of Thailand. For example, the cables reveal negotiations for Cambodia to retain their temple, leading to the enhancement of Thailand’s underwater assets, and the United States negotiating for extended contracts with both countries.</w:t>
+      </w:r>
+    </w:p>
+    <w:p>
+      <w:pPr>
         <w:pStyle w:val="Heading1"/>
       </w:pPr>
-      <w:bookmarkStart w:id="25" w:name="methods"/>
+      <w:bookmarkStart w:id="26" w:name="methods"/>
       <w:r>
         <w:t xml:space="preserve">Methods</w:t>
       </w:r>
-      <w:bookmarkEnd w:id="25"/>
+      <w:bookmarkEnd w:id="26"/>
     </w:p>
     <w:p>
       <w:pPr>
         <w:pStyle w:val="FirstParagraph"/>
       </w:pPr>
       <w:r>
-        <w:t xml:space="preserve">We survey the basic characteristics of content (article length, number of wikilinks out to other pages, number of citations to non-Wikipedia items), consumption (page view counts, wikilinks in from other Wikipedia pages), and production (edit counts, edit densities, edit sizes, number of unique editors per article, talk page length, talk page topics) to answer the question: how does engagement with the past compare on Wikipedia compare to engagement with other topics? We use a random sample of 10,000 Wikipedia articles as a random sample to compare with articles about cultural sites on the UNESCO World Heritage List. We investigate spatial patterns of behaviour on these Wikipedia articles to answer the question: are the editors of CS-WHL located near the sites they edit, indicating local community interest in the online representation of their heritage, or in other countries, impling a digital colonalism of world heritage information on Wikipedia where one community’s heritage is interpreted and communicated by another? Finally we investigate temporal patterns of activity on CS-WHL Wikipedia pages to answer the question of how correlated editing activity is with events outside of Wikipedia relating to the CS-WHL sites, such as their inscription on the WHL.</w:t>
+        <w:t xml:space="preserve">Our brief review of controversial cultural sites on the WHL shows the intensity and diversity of conflicts and tensions that surround these sites. Many CS-WHL are symbols of national, cultural, political, and religious identity, and the extent of political involvement in negotiations of WHL inscriptions indicates they are of great public interest among local and diasporic communities. Our goal in this study is answer the question of how this interest is expressed within the socio-technical constraints of Wikipedia. How are conflicts over CS-WHL enacted in the canalized interactions of the world’s largest encyclopedia? We attempt to answer this question by studying all the CS-WHL that have Wikipedia articles. We surveyed the basic characteristics of content (article length, number of wikilinks out to other pages, number of citations to non-Wikipedia items), consumption (page view counts, wikilinks in from other Wikipedia pages), and production (edit counts, edit densities, edit sizes, number of unique editors per article, talk page length, talk page topics). By comparing these basic characteristics of Wikipedia articles about CS-WHL to 10,000 random Wikipedia articles we will answer the question: how does engagement with the past compare via CS-WHL on Wikipedia compare to engagement with other topics? Do Wikipedia articles about controversial CS-WHL sites, such as those discussed above, get more attention than random Wikipedia articles? Can we detect conflict in the edit histories, bot activity, and talk pages for Wikipedia articles about CS-WHL sites, and how does this conflict relate to the types of controversies noted above?</w:t>
       </w:r>
     </w:p>
     <w:p>
@@ -2410,71 +2527,259 @@
         <w:pStyle w:val="BodyText"/>
       </w:pPr>
       <w:r>
-        <w:t xml:space="preserve">In this paper we contribute to digital heritage studies into a new online domain</w:t>
+        <w:t xml:space="preserve">The highly detailed edit histories that Wikipedia keeps for every article allow us to further investigate spatial and temporal questions relating to engagement with the past and conflicts surrounding CS-WHL sites. For example, when an article is edited by a user who does not have a Wikipedia user account (or is not logged into their account), their edit is identified by that person’s IP address. This IP address can be used to geo-locate the user to the city they were in when the made the edit. We geo-located all edits with IP addresses for all Wikipedia articles CS-WHL sites to determine the country of origin of those edits. This helps us to answer the question: are the editors of articles about CS-WHL located near the sites they edit, indicating local community interest in the online representation of their heritage? Or are editors located in other countries, implying a digital colonialism of world heritage information on Wikipedia where one community’s heritage is interpreted and communicated by another? The time and date stamps attached to every edit on every article allows us to investigate temporal patterns of activity on CS-WHL Wikipedia articles. Analyses of these data help us to answer the question: is Wikipedia editing activity correlated with events outside of Wikipedia relating to the CS-WHL sites, such as conflict events, or their inscription on the WHL?</w:t>
+      </w:r>
+    </w:p>
+    <w:p>
+      <w:pPr>
+        <w:pStyle w:val="BodyText"/>
+      </w:pPr>
+      <w:r>
+        <w:t xml:space="preserve">We obtained data about Wikipedia articles by scraping the HTML pages with the rvest package for R</w:t>
+      </w:r>
+      <w:r>
+        <w:t xml:space="preserve"> </w:t>
+      </w:r>
+      <w:r>
+        <w:t xml:space="preserve">(Wickham, 2019)</w:t>
+      </w:r>
+      <w:r>
+        <w:t xml:space="preserve">. We used the SelectorGadget</w:t>
+      </w:r>
+      <w:r>
+        <w:t xml:space="preserve"> </w:t>
+      </w:r>
+      <w:r>
+        <w:t xml:space="preserve">(Cantino and Maxwell, 2017)</w:t>
+      </w:r>
+      <w:r>
+        <w:t xml:space="preserve"> </w:t>
+      </w:r>
+      <w:r>
+        <w:t xml:space="preserve">extension for the Chrome web browser to identify specific elements of interest, or nodes, on the HTML pages, and wrote custom R functions to extract data from these nodes. We collected data during May 2019, and due to the dynamic nature of Wikipedia, it is highly likely that articles in our study have subtly changed since our data collection as users and bots continue their activity. It is unlikely that articles in our sample have been deleted from Wikipedia since our data collection, because of the high notability of CS-WHL, but it is possible that new articles have since appeared about sites that were not represented on Wikipedia since we collected the data.</w:t>
       </w:r>
     </w:p>
     <w:p>
       <w:pPr>
         <w:pStyle w:val="Heading1"/>
       </w:pPr>
-      <w:bookmarkStart w:id="26" w:name="results"/>
+      <w:bookmarkStart w:id="27" w:name="Xac6dd6e44e78ab206793a222e4a85b41d0bc2e6"/>
+      <w:r>
+        <w:t xml:space="preserve">Reproducibility and Open Source Materials for This Study</w:t>
+      </w:r>
+      <w:bookmarkEnd w:id="27"/>
+    </w:p>
+    <w:p>
+      <w:pPr>
+        <w:pStyle w:val="FirstParagraph"/>
+      </w:pPr>
+      <w:r>
+        <w:t xml:space="preserve">To enable reuse of our materials and improve reproducibility and transparency</w:t>
+      </w:r>
+      <w:r>
+        <w:t xml:space="preserve"> </w:t>
+      </w:r>
+      <w:r>
+        <w:t xml:space="preserve">(Marwick, 2017)</w:t>
+      </w:r>
+      <w:r>
+        <w:t xml:space="preserve">, we include the entire R code</w:t>
+      </w:r>
+      <w:r>
+        <w:t xml:space="preserve"> </w:t>
+      </w:r>
+      <w:r>
+        <w:t xml:space="preserve">(R Core Team, 2020)</w:t>
+      </w:r>
+      <w:r>
+        <w:t xml:space="preserve"> </w:t>
+      </w:r>
+      <w:r>
+        <w:t xml:space="preserve">used for all the analysis and visualizations contained in this article in our compendium at</w:t>
+      </w:r>
+      <w:r>
+        <w:t xml:space="preserve"> </w:t>
+      </w:r>
+      <w:hyperlink r:id="rId28">
+        <w:r>
+          <w:rPr>
+            <w:rStyle w:val="Hyperlink"/>
+          </w:rPr>
+          <w:t xml:space="preserve">http://doi.org/10.17605/OSF.IO/AY27G</w:t>
+        </w:r>
+      </w:hyperlink>
+      <w:r>
+        <w:t xml:space="preserve">. Also in this version-controlled compendium are the raw data for all the results reported here. All of the figures and quantitative results presented here can be independently reproduced with the code and data in this repository. In our compendium our code is released under the MIT license, our data as CC-0, and our figures as CC-BY, to enable maximum reuse (for more details, see</w:t>
+      </w:r>
+      <w:r>
+        <w:t xml:space="preserve"> </w:t>
+      </w:r>
+      <w:r>
+        <w:t xml:space="preserve">Marwick et al. (2018)</w:t>
+      </w:r>
+      <w:r>
+        <w:t xml:space="preserve">).</w:t>
+      </w:r>
+    </w:p>
+    <w:p>
+      <w:pPr>
+        <w:pStyle w:val="Heading1"/>
+      </w:pPr>
+      <w:bookmarkStart w:id="29" w:name="results"/>
       <w:r>
         <w:t xml:space="preserve">Results</w:t>
       </w:r>
-      <w:bookmarkEnd w:id="26"/>
+      <w:bookmarkEnd w:id="29"/>
+    </w:p>
+    <w:p>
+      <w:pPr>
+        <w:pStyle w:val="CaptionedFigure"/>
+      </w:pPr>
+      <w:r>
+        <w:drawing>
+          <wp:inline>
+            <wp:extent cx="5943600" cy="3566160"/>
+            <wp:effectExtent b="0" l="0" r="0" t="0"/>
+            <wp:docPr descr="Figure 2: Wikipedia articles for Cultural Sites on the UNESCO World Heritage List. Countries coloured black currently have no Wikipedia articles for CS-WHL sites. Inset shows the distribution of articles per country. Map data from naturalearthdata.com" title="" id="1" name="Picture"/>
+            <a:graphic>
+              <a:graphicData uri="http://schemas.openxmlformats.org/drawingml/2006/picture">
+                <pic:pic>
+                  <pic:nvPicPr>
+                    <pic:cNvPr descr="/Users/bmarwick/Desktop/worldheritagewikipedia/analysis/figures/wh_country_wikipedia_count_map.png" id="0" name="Picture"/>
+                    <pic:cNvPicPr>
+                      <a:picLocks noChangeArrowheads="1" noChangeAspect="1"/>
+                    </pic:cNvPicPr>
+                  </pic:nvPicPr>
+                  <pic:blipFill>
+                    <a:blip r:embed="rId30"/>
+                    <a:stretch>
+                      <a:fillRect/>
+                    </a:stretch>
+                  </pic:blipFill>
+                  <pic:spPr bwMode="auto">
+                    <a:xfrm>
+                      <a:off x="0" y="0"/>
+                      <a:ext cx="5943600" cy="3566160"/>
+                    </a:xfrm>
+                    <a:prstGeom prst="rect">
+                      <a:avLst/>
+                    </a:prstGeom>
+                    <a:noFill/>
+                    <a:ln w="9525">
+                      <a:noFill/>
+                      <a:headEnd/>
+                      <a:tailEnd/>
+                    </a:ln>
+                  </pic:spPr>
+                </pic:pic>
+              </a:graphicData>
+            </a:graphic>
+          </wp:inline>
+        </w:drawing>
+      </w:r>
+    </w:p>
+    <w:p>
+      <w:pPr>
+        <w:pStyle w:val="ImageCaption"/>
+      </w:pPr>
+      <w:r>
+        <w:t xml:space="preserve">Figure 2: Wikipedia articles for Cultural Sites on the UNESCO World Heritage List. Countries coloured black currently have no Wikipedia articles for CS-WHL sites. Inset shows the distribution of articles per country. Map data from naturalearthdata.com</w:t>
+      </w:r>
+    </w:p>
+    <w:p>
+      <w:pPr>
+        <w:pStyle w:val="BodyText"/>
+      </w:pPr>
+      <w:r>
+        <w:t xml:space="preserve">Of the 869 CS-WHL, we found Wikipedia articles for 575.</w:t>
+      </w:r>
     </w:p>
     <w:p>
       <w:pPr>
         <w:pStyle w:val="Heading1"/>
       </w:pPr>
-      <w:bookmarkStart w:id="27" w:name="discussion"/>
+      <w:bookmarkStart w:id="31" w:name="discussion"/>
       <w:r>
         <w:t xml:space="preserve">Discussion</w:t>
       </w:r>
-      <w:bookmarkEnd w:id="27"/>
+      <w:bookmarkEnd w:id="31"/>
     </w:p>
     <w:p>
       <w:pPr>
         <w:pStyle w:val="Heading1"/>
       </w:pPr>
-      <w:bookmarkStart w:id="28" w:name="conclusion"/>
+      <w:bookmarkStart w:id="32" w:name="conclusion"/>
       <w:r>
         <w:t xml:space="preserve">Conclusion</w:t>
       </w:r>
-      <w:bookmarkEnd w:id="28"/>
+      <w:bookmarkEnd w:id="32"/>
     </w:p>
     <w:p>
       <w:pPr>
         <w:pStyle w:val="Heading1"/>
       </w:pPr>
-      <w:bookmarkStart w:id="29" w:name="acknowledgements"/>
+      <w:bookmarkStart w:id="33" w:name="acknowledgements"/>
       <w:r>
         <w:t xml:space="preserve">Acknowledgements</w:t>
       </w:r>
-      <w:bookmarkEnd w:id="29"/>
-    </w:p>
-    <w:p>
-      <w:pPr>
-        <w:pStyle w:val="Heading5"/>
-      </w:pPr>
-      <w:bookmarkStart w:id="30" w:name="pagebreak"/>
-      <w:r>
-        <w:t xml:space="preserve">pagebreak</w:t>
-      </w:r>
-      <w:bookmarkEnd w:id="30"/>
+      <w:bookmarkEnd w:id="33"/>
+    </w:p>
+    <w:p>
+      <w:pPr>
+        <w:pStyle w:val="FirstParagraph"/>
+      </w:pPr>
+      <w:r>
+        <w:t xml:space="preserve">Thanks to Chiara Bonacchi, Rodney Harrison, and Daniel Pett for inviting BM to present this work at the</w:t>
+      </w:r>
+      <w:r>
+        <w:t xml:space="preserve"> </w:t>
+      </w:r>
+      <w:r>
+        <w:t xml:space="preserve">“</w:t>
+      </w:r>
+      <w:r>
+        <w:t xml:space="preserve">Digital Heritage in a World of Big Data</w:t>
+      </w:r>
+      <w:r>
+        <w:t xml:space="preserve">”</w:t>
+      </w:r>
+      <w:r>
+        <w:t xml:space="preserve"> </w:t>
+      </w:r>
+      <w:r>
+        <w:t xml:space="preserve">conference at the University of Stirling, Scotland, May 2019. This conference was part of the AHRC-funded project</w:t>
+      </w:r>
+      <w:r>
+        <w:t xml:space="preserve"> </w:t>
+      </w:r>
+      <w:r>
+        <w:t xml:space="preserve">‘</w:t>
+      </w:r>
+      <w:r>
+        <w:t xml:space="preserve">Ancient Identities in Modern Britain</w:t>
+      </w:r>
+      <w:r>
+        <w:t xml:space="preserve">’</w:t>
+      </w:r>
+      <w:r>
+        <w:t xml:space="preserve"> </w:t>
+      </w:r>
+      <w:r>
+        <w:t xml:space="preserve">and the AHRC Heritage Priority Area Leadership Fellowship.</w:t>
+      </w:r>
     </w:p>
     <w:p>
       <w:pPr>
         <w:pStyle w:val="Heading1"/>
       </w:pPr>
-      <w:bookmarkStart w:id="31" w:name="references"/>
+      <w:bookmarkStart w:id="34" w:name="references"/>
       <w:r>
         <w:t xml:space="preserve">References</w:t>
       </w:r>
-      <w:bookmarkEnd w:id="31"/>
-    </w:p>
-    <w:bookmarkStart w:id="56" w:name="refs"/>
-    <w:bookmarkStart w:id="32" w:name="ref-adams2015wikipedia"/>
+      <w:bookmarkEnd w:id="34"/>
+    </w:p>
+    <w:bookmarkStart w:id="74" w:name="refs"/>
+    <w:bookmarkStart w:id="35" w:name="ref-adams2015wikipedia"/>
     <w:p>
       <w:pPr>
         <w:pStyle w:val="Bibliography"/>
@@ -2483,8 +2788,8 @@
         <w:t xml:space="preserve">Adams, J., Brückner, H., 2015. Wikipedia, sociology, and the promise and pitfalls of big data. Big Data &amp; Society 2, 2053951715614332.</w:t>
       </w:r>
     </w:p>
-    <w:bookmarkEnd w:id="32"/>
-    <w:bookmarkStart w:id="33" w:name="ref-bertacchini2016politicization"/>
+    <w:bookmarkEnd w:id="35"/>
+    <w:bookmarkStart w:id="36" w:name="ref-bertacchini2016politicization"/>
     <w:p>
       <w:pPr>
         <w:pStyle w:val="Bibliography"/>
@@ -2493,8 +2798,8 @@
         <w:t xml:space="preserve">Bertacchini, E., Liuzza, C., Meskell, L., Saccone, D., 2016. The politicization of unesco world heritage decision making. Public Choice 167, 95–129.</w:t>
       </w:r>
     </w:p>
-    <w:bookmarkEnd w:id="33"/>
-    <w:bookmarkStart w:id="34" w:name="ref-bonacchi2019digital"/>
+    <w:bookmarkEnd w:id="36"/>
+    <w:bookmarkStart w:id="37" w:name="ref-bonacchi2019digital"/>
     <w:p>
       <w:pPr>
         <w:pStyle w:val="Bibliography"/>
@@ -2503,18 +2808,58 @@
         <w:t xml:space="preserve">Bonacchi, C., Krzyzanska, M., 2019. Digital heritage research re-theorised: Ontologies and epistemologies in a world of big data. International Journal of Heritage Studies 25, 1235–1247.</w:t>
       </w:r>
     </w:p>
-    <w:bookmarkEnd w:id="34"/>
-    <w:bookmarkStart w:id="35" w:name="ref-ford2017anyone"/>
+    <w:bookmarkEnd w:id="37"/>
+    <w:bookmarkStart w:id="38" w:name="ref-brioschi2017discourses"/>
     <w:p>
       <w:pPr>
         <w:pStyle w:val="Bibliography"/>
       </w:pPr>
       <w:r>
+        <w:t xml:space="preserve">Brioschi, G., 2017. Discourses of heritage: UNESCO and the local community in timbuktu (PhD thesis). Brussels School of International Studies.</w:t>
+      </w:r>
+    </w:p>
+    <w:bookmarkEnd w:id="38"/>
+    <w:bookmarkStart w:id="39" w:name="ref-cantino2017selectorgadget"/>
+    <w:p>
+      <w:pPr>
+        <w:pStyle w:val="Bibliography"/>
+      </w:pPr>
+      <w:r>
+        <w:t xml:space="preserve">Cantino, A., Maxwell, K., 2017. SelectorGadget: Point and click css selectors.</w:t>
+      </w:r>
+    </w:p>
+    <w:bookmarkEnd w:id="39"/>
+    <w:bookmarkStart w:id="40" w:name="ref-coningham1999paradise"/>
+    <w:p>
+      <w:pPr>
+        <w:pStyle w:val="Bibliography"/>
+      </w:pPr>
+      <w:r>
+        <w:t xml:space="preserve">Coningham, R., Lewer, N., 1999. Paradise lost: The bombing of the temple of the tooth—a unesco world heritage site in sri lanka. Antiquity 73, 857–866.</w:t>
+      </w:r>
+    </w:p>
+    <w:bookmarkEnd w:id="40"/>
+    <w:bookmarkStart w:id="41" w:name="ref-falser2015representing"/>
+    <w:p>
+      <w:pPr>
+        <w:pStyle w:val="Bibliography"/>
+      </w:pPr>
+      <w:r>
+        <w:t xml:space="preserve">Falser, M., 2015. Representing heritage without territory—the khmer rouge at the unesco in paris during the 1980s and their political strategy for angkor, in: Cultural Heritage as Civilizing Mission. Springer, pp. 225–249.</w:t>
+      </w:r>
+    </w:p>
+    <w:bookmarkEnd w:id="41"/>
+    <w:bookmarkStart w:id="42" w:name="ref-ford2017anyone"/>
+    <w:p>
+      <w:pPr>
+        <w:pStyle w:val="Bibliography"/>
+      </w:pPr>
+      <w:r>
         <w:t xml:space="preserve">Ford, H., Wajcman, J., 2017. “Anyone can edit”, not everyone does: Wikipedia’s infrastructure and the gender gap. Social studies of science 47, 511–527.</w:t>
       </w:r>
     </w:p>
-    <w:bookmarkEnd w:id="35"/>
-    <w:bookmarkStart w:id="36" w:name="ref-geiger2014bots"/>
+    <w:bookmarkEnd w:id="42"/>
+    <w:bookmarkStart w:id="43" w:name="ref-geiger2014bots"/>
     <w:p>
       <w:pPr>
         <w:pStyle w:val="Bibliography"/>
@@ -2523,8 +2868,8 @@
         <w:t xml:space="preserve">Geiger, R.S., 2014. Bots, bespoke, code and the materiality of software platforms. Information, Communication &amp; Society 17, 342–356.</w:t>
       </w:r>
     </w:p>
-    <w:bookmarkEnd w:id="36"/>
-    <w:bookmarkStart w:id="37" w:name="ref-geiger2009social"/>
+    <w:bookmarkEnd w:id="43"/>
+    <w:bookmarkStart w:id="44" w:name="ref-geiger2009social"/>
     <w:p>
       <w:pPr>
         <w:pStyle w:val="Bibliography"/>
@@ -2533,8 +2878,8 @@
         <w:t xml:space="preserve">Geiger, R.S., 2009. The social roles of bots and assisted editing programs, in: Proceedings of the 5th International Symposium on Wikis and Open Collaboration. pp. 1–2.</w:t>
       </w:r>
     </w:p>
-    <w:bookmarkEnd w:id="37"/>
-    <w:bookmarkStart w:id="38" w:name="ref-geiger2017operationalizing"/>
+    <w:bookmarkEnd w:id="44"/>
+    <w:bookmarkStart w:id="45" w:name="ref-geiger2017operationalizing"/>
     <w:p>
       <w:pPr>
         <w:pStyle w:val="Bibliography"/>
@@ -2543,18 +2888,28 @@
         <w:t xml:space="preserve">Geiger, R.S., Halfaker, A., 2017. Operationalizing conflict and cooperation between automated software agents in wikipedia: A replication and expansion of’even good bots fight’. Proceedings of the ACM on Human-Computer Interaction 1, 1–33.</w:t>
       </w:r>
     </w:p>
-    <w:bookmarkEnd w:id="38"/>
-    <w:bookmarkStart w:id="39" w:name="ref-hill2013wikipedia"/>
+    <w:bookmarkEnd w:id="45"/>
+    <w:bookmarkStart w:id="46" w:name="ref-gornik2015can"/>
     <w:p>
       <w:pPr>
         <w:pStyle w:val="Bibliography"/>
       </w:pPr>
       <w:r>
+        <w:t xml:space="preserve">Gornik, V., 2015. Can unesco do more to counter terrorists’ destruction of world heritage? Present Pasts 6.</w:t>
+      </w:r>
+    </w:p>
+    <w:bookmarkEnd w:id="46"/>
+    <w:bookmarkStart w:id="47" w:name="ref-hill2013wikipedia"/>
+    <w:p>
+      <w:pPr>
+        <w:pStyle w:val="Bibliography"/>
+      </w:pPr>
+      <w:r>
         <w:t xml:space="preserve">Hill, B., Shaw, A., 2013. The wikipedia gender gap revisited: Characterizing survey response bias with propensity score estimation. PLoS ONE 8.</w:t>
       </w:r>
     </w:p>
-    <w:bookmarkEnd w:id="39"/>
-    <w:bookmarkStart w:id="40" w:name="ref-iba2010analyzing"/>
+    <w:bookmarkEnd w:id="47"/>
+    <w:bookmarkStart w:id="48" w:name="ref-iba2010analyzing"/>
     <w:p>
       <w:pPr>
         <w:pStyle w:val="Bibliography"/>
@@ -2563,8 +2918,8 @@
         <w:t xml:space="preserve">Iba, T., Nemoto, K., Peters, B., Gloor, P.A., 2010. Analyzing the creative editing behavior of wikipedia editors: Through dynamic social network analysis. Procedia-Social and Behavioral Sciences 2, 6441–6456.</w:t>
       </w:r>
     </w:p>
-    <w:bookmarkEnd w:id="40"/>
-    <w:bookmarkStart w:id="41" w:name="ref-johnson2016not"/>
+    <w:bookmarkEnd w:id="48"/>
+    <w:bookmarkStart w:id="49" w:name="ref-johnson2016not"/>
     <w:p>
       <w:pPr>
         <w:pStyle w:val="Bibliography"/>
@@ -2573,8 +2928,8 @@
         <w:t xml:space="preserve">Johnson, I.L., Lin, Y., Li, T.J.-J., Hall, A., Halfaker, A., Schöning, J., Hecht, B., 2016. Not at home on the range: Peer production and the urban/rural divide, in: Proceedings of the 2016 Chi Conference on Human Factors in Computing Systems. pp. 13–25.</w:t>
       </w:r>
     </w:p>
-    <w:bookmarkEnd w:id="41"/>
-    <w:bookmarkStart w:id="42" w:name="ref-kietzmann2011social"/>
+    <w:bookmarkEnd w:id="49"/>
+    <w:bookmarkStart w:id="50" w:name="ref-kietzmann2011social"/>
     <w:p>
       <w:pPr>
         <w:pStyle w:val="Bibliography"/>
@@ -2583,8 +2938,8 @@
         <w:t xml:space="preserve">Kietzmann, J.H., Hermkens, K., McCarthy, I.P., Silvestre, B.S., 2011. Social media? Get serious! Understanding the functional building blocks of social media. Business horizons 54, 241–251.</w:t>
       </w:r>
     </w:p>
-    <w:bookmarkEnd w:id="42"/>
-    <w:bookmarkStart w:id="43" w:name="ref-kristiansen2014towards"/>
+    <w:bookmarkEnd w:id="50"/>
+    <w:bookmarkStart w:id="51" w:name="ref-kristiansen2014towards"/>
     <w:p>
       <w:pPr>
         <w:pStyle w:val="Bibliography"/>
@@ -2593,8 +2948,8 @@
         <w:t xml:space="preserve">Kristiansen, K., 2014. Towards a new paradigm. The third science revolution and its possible consequences in archaeology. Current Swedish Archaeology 22, 11–71.</w:t>
       </w:r>
     </w:p>
-    <w:bookmarkEnd w:id="43"/>
-    <w:bookmarkStart w:id="44" w:name="ref-Krzyzanska_2018"/>
+    <w:bookmarkEnd w:id="51"/>
+    <w:bookmarkStart w:id="52" w:name="ref-Krzyzanska_2018"/>
     <w:p>
       <w:pPr>
         <w:pStyle w:val="Bibliography"/>
@@ -2603,28 +2958,98 @@
         <w:t xml:space="preserve">Krzyzanska, M.A., Chiara Bonacchi, 2018. The heritage of brexit: Roles of the past in the construction of political identities through social media - chiara bonacchi, mark altaweel, marta krzyzanska, 2018. Journal of Social Archaeology.</w:t>
       </w:r>
     </w:p>
-    <w:bookmarkEnd w:id="44"/>
-    <w:bookmarkStart w:id="45" w:name="ref-meskell2018future"/>
+    <w:bookmarkEnd w:id="52"/>
+    <w:bookmarkStart w:id="53" w:name="ref-locard2015myth"/>
     <w:p>
       <w:pPr>
         <w:pStyle w:val="Bibliography"/>
       </w:pPr>
       <w:r>
+        <w:t xml:space="preserve">Locard, H., 2015. The myth of angkor as an essential component of the khmer rouge utopia, in: Cultural Heritage as Civilizing Mission. Springer, pp. 201–222.</w:t>
+      </w:r>
+    </w:p>
+    <w:bookmarkEnd w:id="53"/>
+    <w:bookmarkStart w:id="54" w:name="ref-marwick2017computational"/>
+    <w:p>
+      <w:pPr>
+        <w:pStyle w:val="Bibliography"/>
+      </w:pPr>
+      <w:r>
+        <w:t xml:space="preserve">Marwick, B., 2017. Computational reproducibility in archaeological research: Basic principles and a case study of their implementation. Journal of Archaeological Method and Theory 24, 424–450.</w:t>
+      </w:r>
+    </w:p>
+    <w:bookmarkEnd w:id="54"/>
+    <w:bookmarkStart w:id="55" w:name="ref-marwick2018packaging"/>
+    <w:p>
+      <w:pPr>
+        <w:pStyle w:val="Bibliography"/>
+      </w:pPr>
+      <w:r>
+        <w:t xml:space="preserve">Marwick, B., Boettiger, C., Mullen, L., 2018. Packaging data analytical work reproducibly using r (and friends). The American Statistician 72, 80–88.</w:t>
+      </w:r>
+    </w:p>
+    <w:bookmarkEnd w:id="55"/>
+    <w:bookmarkStart w:id="56" w:name="ref-meskell2018future"/>
+    <w:p>
+      <w:pPr>
+        <w:pStyle w:val="Bibliography"/>
+      </w:pPr>
+      <w:r>
         <w:t xml:space="preserve">Meskell, L., 2018. A future in ruins: UNESCO, world heritage, and the dream of peace. Oxford University Press.</w:t>
       </w:r>
     </w:p>
-    <w:bookmarkEnd w:id="45"/>
-    <w:bookmarkStart w:id="46" w:name="ref-niederer2010wisdom"/>
+    <w:bookmarkEnd w:id="56"/>
+    <w:bookmarkStart w:id="57" w:name="ref-meskell2020world"/>
     <w:p>
       <w:pPr>
         <w:pStyle w:val="Bibliography"/>
       </w:pPr>
       <w:r>
+        <w:t xml:space="preserve">Meskell, L., 2016. World heritage and wikileaks: Territory, trade and temples on the thai-cambodian border. Current Anthropology 57.</w:t>
+      </w:r>
+    </w:p>
+    <w:bookmarkEnd w:id="57"/>
+    <w:bookmarkStart w:id="58" w:name="ref-meskell2015gridlock"/>
+    <w:p>
+      <w:pPr>
+        <w:pStyle w:val="Bibliography"/>
+      </w:pPr>
+      <w:r>
+        <w:t xml:space="preserve">Meskell, L., 2015. Gridlock: UNESCO, global conflict and failed ambitions. World Archaeology 47, 225–238.</w:t>
+      </w:r>
+    </w:p>
+    <w:bookmarkEnd w:id="58"/>
+    <w:bookmarkStart w:id="59" w:name="ref-meskell2012rush"/>
+    <w:p>
+      <w:pPr>
+        <w:pStyle w:val="Bibliography"/>
+      </w:pPr>
+      <w:r>
+        <w:t xml:space="preserve">Meskell, L., 2012. The rush to inscribe: Reflections on the 35th session of the world heritage committee, unesco paris, 2011. Journal of Field Archaeology 37, 145–151.</w:t>
+      </w:r>
+    </w:p>
+    <w:bookmarkEnd w:id="59"/>
+    <w:bookmarkStart w:id="60" w:name="ref-meskell2011paris"/>
+    <w:p>
+      <w:pPr>
+        <w:pStyle w:val="Bibliography"/>
+      </w:pPr>
+      <w:r>
+        <w:t xml:space="preserve">Meskell, L., 2011. From paris to pontdrift: UNESCO meetings, mapungubwe and mining. THE SOUTH AFRICAN ARCHAEO LOGICAL BULLETIN 149–156.</w:t>
+      </w:r>
+    </w:p>
+    <w:bookmarkEnd w:id="60"/>
+    <w:bookmarkStart w:id="61" w:name="ref-niederer2010wisdom"/>
+    <w:p>
+      <w:pPr>
+        <w:pStyle w:val="Bibliography"/>
+      </w:pPr>
+      <w:r>
         <w:t xml:space="preserve">Niederer, S., Van Dijck, J., 2010. Wisdom of the crowd or technicity of content? Wikipedia as a sociotechnical system. New Media &amp; Society 12, 1368–1387.</w:t>
       </w:r>
     </w:p>
-    <w:bookmarkEnd w:id="46"/>
-    <w:bookmarkStart w:id="47" w:name="ref-priedhorsky2007creating"/>
+    <w:bookmarkEnd w:id="61"/>
+    <w:bookmarkStart w:id="62" w:name="ref-priedhorsky2007creating"/>
     <w:p>
       <w:pPr>
         <w:pStyle w:val="Bibliography"/>
@@ -2633,18 +3058,28 @@
         <w:t xml:space="preserve">Priedhorsky, R., Chen, J., Lam, S.(.K., Panciera, K., Terveen, L., Riedl, J., 2007. Creating, destroying, and restoring value in wikipedia, in: Proceedings of the 2007 International Acm Conference on Supporting Group Work. pp. 259–268.</w:t>
       </w:r>
     </w:p>
-    <w:bookmarkEnd w:id="47"/>
-    <w:bookmarkStart w:id="48" w:name="ref-shaw2018pipeline"/>
+    <w:bookmarkEnd w:id="62"/>
+    <w:bookmarkStart w:id="63" w:name="ref-rprogram"/>
     <w:p>
       <w:pPr>
         <w:pStyle w:val="Bibliography"/>
       </w:pPr>
       <w:r>
+        <w:t xml:space="preserve">R Core Team, 2020. R: A language and environment for statistical computing. R Foundation for Statistical Computing, Vienna, Austria.</w:t>
+      </w:r>
+    </w:p>
+    <w:bookmarkEnd w:id="63"/>
+    <w:bookmarkStart w:id="64" w:name="ref-shaw2018pipeline"/>
+    <w:p>
+      <w:pPr>
+        <w:pStyle w:val="Bibliography"/>
+      </w:pPr>
+      <w:r>
         <w:t xml:space="preserve">Shaw, A., Hargittai, E., 2018. The pipeline of online participation inequalities: The case of wikipedia editing. Journal of communication 68, 143–168.</w:t>
       </w:r>
     </w:p>
-    <w:bookmarkEnd w:id="48"/>
-    <w:bookmarkStart w:id="49" w:name="ref-shaw2014laboratories"/>
+    <w:bookmarkEnd w:id="64"/>
+    <w:bookmarkStart w:id="65" w:name="ref-shaw2014laboratories"/>
     <w:p>
       <w:pPr>
         <w:pStyle w:val="Bibliography"/>
@@ -2653,18 +3088,28 @@
         <w:t xml:space="preserve">Shaw, A., Hill, B.M., 2014. Laboratories of oligarchy? How the iron law extends to peer production. Journal of Communication 64, 215–238.</w:t>
       </w:r>
     </w:p>
-    <w:bookmarkEnd w:id="49"/>
-    <w:bookmarkStart w:id="50" w:name="ref-suh2007us"/>
+    <w:bookmarkEnd w:id="65"/>
+    <w:bookmarkStart w:id="66" w:name="ref-sothirak2013cambodia"/>
     <w:p>
       <w:pPr>
         <w:pStyle w:val="Bibliography"/>
       </w:pPr>
       <w:r>
+        <w:t xml:space="preserve">Sothirak, P., 2013. Cambodia’s border conflict with thailand. Southeast Asian Affairs 2013, 87–100.</w:t>
+      </w:r>
+    </w:p>
+    <w:bookmarkEnd w:id="66"/>
+    <w:bookmarkStart w:id="67" w:name="ref-suh2007us"/>
+    <w:p>
+      <w:pPr>
+        <w:pStyle w:val="Bibliography"/>
+      </w:pPr>
+      <w:r>
         <w:t xml:space="preserve">Suh, B., Chi, E.H., Pendleton, B.A., Kittur, A., 2007. Us vs. Them: Understanding social dynamics in wikipedia with revert graph visualizations, in: 2007 Ieee Symposium on Visual Analytics Science and Technology. IEEE, pp. 163–170.</w:t>
       </w:r>
     </w:p>
-    <w:bookmarkEnd w:id="50"/>
-    <w:bookmarkStart w:id="51" w:name="ref-tsvetkova2017even"/>
+    <w:bookmarkEnd w:id="67"/>
+    <w:bookmarkStart w:id="68" w:name="ref-tsvetkova2017even"/>
     <w:p>
       <w:pPr>
         <w:pStyle w:val="Bibliography"/>
@@ -2673,8 +3118,8 @@
         <w:t xml:space="preserve">Tsvetkova, M., Garcı́a-Gavilanes, R., Floridi, L., Yasseri, T., 2017. Even good bots fight: The case of wikipedia. PloS one 12.</w:t>
       </w:r>
     </w:p>
-    <w:bookmarkEnd w:id="51"/>
-    <w:bookmarkStart w:id="52" w:name="ref-von2011concept"/>
+    <w:bookmarkEnd w:id="68"/>
+    <w:bookmarkStart w:id="69" w:name="ref-von2011concept"/>
     <w:p>
       <w:pPr>
         <w:pStyle w:val="Bibliography"/>
@@ -2683,18 +3128,28 @@
         <w:t xml:space="preserve">Von Droste, B., 2011. The concept of outstanding universal value and its application. Journal of cultural heritage management and sustainable development.</w:t>
       </w:r>
     </w:p>
-    <w:bookmarkEnd w:id="52"/>
-    <w:bookmarkStart w:id="53" w:name="ref-wilkinson2008strong"/>
+    <w:bookmarkEnd w:id="69"/>
+    <w:bookmarkStart w:id="70" w:name="ref-rvest"/>
     <w:p>
       <w:pPr>
         <w:pStyle w:val="Bibliography"/>
       </w:pPr>
       <w:r>
+        <w:t xml:space="preserve">Wickham, H., 2019. Rvest: Easily harvest (scrape) web pages.</w:t>
+      </w:r>
+    </w:p>
+    <w:bookmarkEnd w:id="70"/>
+    <w:bookmarkStart w:id="71" w:name="ref-wilkinson2008strong"/>
+    <w:p>
+      <w:pPr>
+        <w:pStyle w:val="Bibliography"/>
+      </w:pPr>
+      <w:r>
         <w:t xml:space="preserve">Wilkinson, D.M., 2008. Strong regularities in online peer production, in: Proceedings of the 9th Acm Conference on Electronic Commerce. pp. 302–309.</w:t>
       </w:r>
     </w:p>
-    <w:bookmarkEnd w:id="53"/>
-    <w:bookmarkStart w:id="54" w:name="ref-yasseri2012dynamics"/>
+    <w:bookmarkEnd w:id="71"/>
+    <w:bookmarkStart w:id="72" w:name="ref-yasseri2012dynamics"/>
     <w:p>
       <w:pPr>
         <w:pStyle w:val="Bibliography"/>
@@ -2703,8 +3158,8 @@
         <w:t xml:space="preserve">Yasseri, T., Sumi, R., Rung, A., Kornai, A., Kertész, J., 2012. Dynamics of conflicts in wikipedia. PloS one 7, e38869.</w:t>
       </w:r>
     </w:p>
-    <w:bookmarkEnd w:id="54"/>
-    <w:bookmarkStart w:id="55" w:name="ref-zheng2019roles"/>
+    <w:bookmarkEnd w:id="72"/>
+    <w:bookmarkStart w:id="73" w:name="ref-zheng2019roles"/>
     <w:p>
       <w:pPr>
         <w:pStyle w:val="Bibliography"/>
@@ -2713,60 +3168,24 @@
         <w:t xml:space="preserve">Zheng, L., Albano, C.M., Vora, N.M., Mai, F., Nickerson, J.V., 2019. The roles bots play in wikipedia. Proceedings of the ACM on Human-Computer Interaction 3, 1–20.</w:t>
       </w:r>
     </w:p>
-    <w:bookmarkEnd w:id="55"/>
-    <w:bookmarkEnd w:id="56"/>
-    <w:p>
-      <w:pPr>
-        <w:pStyle w:val="BodyText"/>
-      </w:pPr>
-      <w:r>
-        <w:t xml:space="preserve">Kristiansen, K. 2014.</w:t>
-      </w:r>
-      <w:r>
-        <w:t xml:space="preserve"> </w:t>
-      </w:r>
-      <w:r>
-        <w:t xml:space="preserve">“</w:t>
-      </w:r>
-      <w:r>
-        <w:t xml:space="preserve">Towards a New Paradigm? the Third Science Revolution and Its Possible Consequences in Archaeology.</w:t>
-      </w:r>
-      <w:r>
-        <w:t xml:space="preserve">”</w:t>
-      </w:r>
-      <w:r>
-        <w:t xml:space="preserve"> </w:t>
-      </w:r>
-      <w:r>
-        <w:t xml:space="preserve">Current Swedish Archaeology 22: 11–34.</w:t>
-      </w:r>
-    </w:p>
-    <w:p>
-      <w:pPr>
-        <w:pStyle w:val="Heading5"/>
-      </w:pPr>
-      <w:bookmarkStart w:id="57" w:name="pagebreak-1"/>
-      <w:r>
-        <w:t xml:space="preserve">pagebreak</w:t>
-      </w:r>
-      <w:bookmarkEnd w:id="57"/>
-    </w:p>
+    <w:bookmarkEnd w:id="73"/>
+    <w:bookmarkEnd w:id="74"/>
     <w:p>
       <w:pPr>
         <w:pStyle w:val="Heading3"/>
       </w:pPr>
-      <w:bookmarkStart w:id="58" w:name="colophon"/>
+      <w:bookmarkStart w:id="75" w:name="colophon"/>
       <w:r>
         <w:t xml:space="preserve">Colophon</w:t>
       </w:r>
-      <w:bookmarkEnd w:id="58"/>
+      <w:bookmarkEnd w:id="75"/>
     </w:p>
     <w:p>
       <w:pPr>
         <w:pStyle w:val="FirstParagraph"/>
       </w:pPr>
       <w:r>
-        <w:t xml:space="preserve">This report was generated on 2020-05-23 23:06:59 using the following computational environment and dependencies:</w:t>
+        <w:t xml:space="preserve">This report was generated on 2020-05-26 00:40:26 using the following computational environment and dependencies:</w:t>
       </w:r>
     </w:p>
     <w:p>
@@ -2867,7 +3286,7 @@
         <w:rPr>
           <w:rStyle w:val="VerbatimChar"/>
         </w:rPr>
-        <w:t xml:space="preserve">#&gt;  date     2020-05-23                  </w:t>
+        <w:t xml:space="preserve">#&gt;  date     2020-05-26                  </w:t>
       </w:r>
       <w:r>
         <w:br/>
@@ -3605,7 +4024,7 @@
         <w:rPr>
           <w:rStyle w:val="VerbatimChar"/>
         </w:rPr>
-        <w:t xml:space="preserve">#&gt;  tidyselect          1.0.0      2020-01-27 [1]</w:t>
+        <w:t xml:space="preserve">#&gt;  tidyselect          1.1.0      2020-05-11 [1]</w:t>
       </w:r>
       <w:r>
         <w:br/>
@@ -3641,7 +4060,7 @@
         <w:rPr>
           <w:rStyle w:val="VerbatimChar"/>
         </w:rPr>
-        <w:t xml:space="preserve">#&gt;  vctrs               0.2.4      2020-03-10 [1]</w:t>
+        <w:t xml:space="preserve">#&gt;  vctrs               0.3.0      2020-05-11 [1]</w:t>
       </w:r>
       <w:r>
         <w:br/>
@@ -4542,7 +4961,7 @@
         <w:rPr>
           <w:rStyle w:val="VerbatimChar"/>
         </w:rPr>
-        <w:t xml:space="preserve">#&gt; Head:     [d78fcb5] 2020-05-21: more background</w:t>
+        <w:t xml:space="preserve">#&gt; Head:     [a8a8618] 2020-05-24: more writing abotu WHL</w:t>
       </w:r>
     </w:p>
     <w:sectPr>

</xml_diff>